<commit_message>
Possibility to add a "complement" object in the function render(path, data, complement, callback). This object is accessible with the marker {c.****} in the template. Now working on 0.4
</commit_message>
<xml_diff>
--- a/test/datasets/test_word_render_A.docx
+++ b/test/datasets/test_word_render_A.docx
@@ -11,8 +11,39 @@
       <w:r>
         <w:t>{d.field2}</w:t>
       </w:r>
+    </w:p>
+    <w:p>
+      <w:pPr>
+        <w:rPr>
+          <w:rFonts w:ascii="Lucida Grande" w:hAnsi="Lucida Grande"/>
+          <w:color w:val="000000"/>
+        </w:rPr>
+      </w:pPr>
+      <w:r>
+        <w:rPr>
+          <w:rFonts w:ascii="Lucida Grande" w:hAnsi="Lucida Grande"/>
+          <w:color w:val="000000"/>
+        </w:rPr>
+        <w:t>{c.author1}</w:t>
+      </w:r>
+    </w:p>
+    <w:p>
+      <w:r>
+        <w:rPr>
+          <w:rFonts w:ascii="Lucida Grande" w:hAnsi="Lucida Grande"/>
+          <w:color w:val="000000"/>
+        </w:rPr>
+        <w:t>{c.author2</w:t>
+      </w:r>
       <w:bookmarkStart w:id="0" w:name="_GoBack"/>
       <w:bookmarkEnd w:id="0"/>
+      <w:r>
+        <w:rPr>
+          <w:rFonts w:ascii="Lucida Grande" w:hAnsi="Lucida Grande"/>
+          <w:color w:val="000000"/>
+        </w:rPr>
+        <w:t>}</w:t>
+      </w:r>
     </w:p>
     <w:sectPr>
       <w:pgSz w:w="11900" w:h="16840"/>

</xml_diff>